<commit_message>
this edition is withoud compare test
</commit_message>
<xml_diff>
--- a/ReadingReport/读书报告2.docx
+++ b/ReadingReport/读书报告2.docx
@@ -6,7 +6,7 @@
       <w:pPr>
         <w:jc w:val="center"/>
         <w:rPr>
-          <w:rFonts w:ascii="宋体" w:eastAsia="宋体" w:hAnsi="宋体" w:hint="eastAsia"/>
+          <w:rFonts w:ascii="宋体" w:eastAsia="宋体" w:hAnsi="宋体"/>
           <w:b/>
           <w:sz w:val="24"/>
           <w:szCs w:val="24"/>
@@ -37,10 +37,16 @@
           <w:sz w:val="24"/>
           <w:szCs w:val="24"/>
         </w:rPr>
-        <w:t>—&lt;&lt;</w:t>
-      </w:r>
-      <w:r>
-        <w:t xml:space="preserve"> </w:t>
+        <w:t>—</w:t>
+      </w:r>
+      <w:r>
+        <w:rPr>
+          <w:rFonts w:ascii="宋体" w:eastAsia="宋体" w:hAnsi="宋体" w:hint="eastAsia"/>
+          <w:b/>
+          <w:sz w:val="24"/>
+          <w:szCs w:val="24"/>
+        </w:rPr>
+        <w:t>《</w:t>
       </w:r>
       <w:r>
         <w:rPr>
@@ -75,17 +81,10 @@
           <w:sz w:val="24"/>
           <w:szCs w:val="24"/>
         </w:rPr>
-        <w:t>&gt;</w:t>
-      </w:r>
-      <w:r>
-        <w:rPr>
-          <w:rFonts w:ascii="宋体" w:eastAsia="宋体" w:hAnsi="宋体"/>
-          <w:b/>
-          <w:sz w:val="24"/>
-          <w:szCs w:val="24"/>
-        </w:rPr>
-        <w:t>&gt;</w:t>
-      </w:r>
+        <w:t>》</w:t>
+      </w:r>
+      <w:bookmarkStart w:id="0" w:name="_GoBack"/>
+      <w:bookmarkEnd w:id="0"/>
     </w:p>
     <w:p>
       <w:pPr>
@@ -1217,7 +1216,7 @@
         </w:tabs>
         <w:ind w:firstLine="480"/>
         <w:rPr>
-          <w:rFonts w:ascii="宋体" w:eastAsia="宋体" w:hAnsi="宋体" w:hint="eastAsia"/>
+          <w:rFonts w:ascii="宋体" w:eastAsia="宋体" w:hAnsi="宋体"/>
           <w:sz w:val="24"/>
           <w:szCs w:val="24"/>
         </w:rPr>
@@ -1252,17 +1251,7 @@
           <w:sz w:val="24"/>
           <w:szCs w:val="24"/>
         </w:rPr>
-        <w:t>给出了</w:t>
-      </w:r>
-      <w:bookmarkStart w:id="0" w:name="_GoBack"/>
-      <w:bookmarkEnd w:id="0"/>
-      <w:r>
-        <w:rPr>
-          <w:rFonts w:ascii="宋体" w:eastAsia="宋体" w:hAnsi="宋体" w:hint="eastAsia"/>
-          <w:sz w:val="24"/>
-          <w:szCs w:val="24"/>
-        </w:rPr>
-        <w:t>一个显式的damping模型，其不会惩罚刚体形变。</w:t>
+        <w:t>给出了一个显式的damping模型，其不会惩罚刚体形变。</w:t>
       </w:r>
     </w:p>
     <w:sectPr>

</xml_diff>